<commit_message>
Added basic framework of engine and windows
</commit_message>
<xml_diff>
--- a/Notes.docx
+++ b/Notes.docx
@@ -24,17 +24,137 @@
           <w:sz w:val="28"/>
         </w:rPr>
       </w:pPr>
+      <w:r>
+        <w:rPr>
+          <w:b/>
+          <w:sz w:val="28"/>
+        </w:rPr>
+        <w:t>Requirements</w:t>
+      </w:r>
+    </w:p>
+    <w:p>
+      <w:pPr>
+        <w:rPr>
+          <w:sz w:val="28"/>
+        </w:rPr>
+      </w:pPr>
+      <w:r>
+        <w:rPr>
+          <w:sz w:val="28"/>
+        </w:rPr>
+        <w:t>Glew-2.0.0-win32</w:t>
+      </w:r>
+    </w:p>
+    <w:p>
+      <w:pPr>
+        <w:rPr>
+          <w:sz w:val="28"/>
+        </w:rPr>
+      </w:pPr>
+      <w:r>
+        <w:rPr>
+          <w:sz w:val="28"/>
+        </w:rPr>
+        <w:t>Glm-0.9.8.4</w:t>
+      </w:r>
+    </w:p>
+    <w:p>
+      <w:pPr>
+        <w:rPr>
+          <w:sz w:val="28"/>
+        </w:rPr>
+      </w:pPr>
+      <w:r>
+        <w:rPr>
+          <w:sz w:val="28"/>
+        </w:rPr>
+        <w:t>Sfml-2.4.2 32bit</w:t>
+      </w:r>
+    </w:p>
+    <w:p>
+      <w:pPr>
+        <w:rPr>
+          <w:sz w:val="28"/>
+        </w:rPr>
+      </w:pPr>
+    </w:p>
+    <w:p>
+      <w:pPr>
+        <w:rPr>
+          <w:b/>
+          <w:sz w:val="28"/>
+        </w:rPr>
+      </w:pPr>
+      <w:r>
+        <w:rPr>
+          <w:b/>
+          <w:sz w:val="28"/>
+        </w:rPr>
+        <w:t>Notes on the process of making the engine</w:t>
+      </w:r>
+    </w:p>
+    <w:p>
+      <w:pPr>
+        <w:rPr>
+          <w:b/>
+          <w:sz w:val="24"/>
+        </w:rPr>
+      </w:pPr>
+      <w:r>
+        <w:rPr>
+          <w:b/>
+          <w:sz w:val="24"/>
+        </w:rPr>
+        <w:t>Part 1 – Window frame work</w:t>
+      </w:r>
+    </w:p>
+    <w:p>
+      <w:pPr>
+        <w:rPr>
+          <w:sz w:val="24"/>
+        </w:rPr>
+      </w:pPr>
+      <w:r>
+        <w:rPr>
+          <w:sz w:val="24"/>
+        </w:rPr>
+        <w:t>-I forgot I had to make member variables static</w:t>
+      </w:r>
+    </w:p>
+    <w:p>
+      <w:pPr>
+        <w:rPr>
+          <w:sz w:val="24"/>
+        </w:rPr>
+      </w:pPr>
+      <w:r>
+        <w:rPr>
+          <w:sz w:val="24"/>
+        </w:rPr>
+        <w:t xml:space="preserve">-I ALSO FORGOT YOU HAVE TO REDECLARE STATICS </w:t>
+      </w:r>
+      <w:r>
+        <w:rPr>
+          <w:sz w:val="24"/>
+        </w:rPr>
+        <w:t xml:space="preserve">in the .cpp files </w:t>
+      </w:r>
+      <w:r>
+        <w:rPr>
+          <w:sz w:val="24"/>
+        </w:rPr>
+        <w:t>AGHHH</w:t>
+      </w:r>
+    </w:p>
+    <w:p>
+      <w:pPr>
+        <w:rPr>
+          <w:sz w:val="24"/>
+        </w:rPr>
+      </w:pPr>
       <w:bookmarkStart w:id="0" w:name="_GoBack"/>
       <w:bookmarkEnd w:id="0"/>
     </w:p>
-    <w:p>
-      <w:pPr>
-        <w:rPr>
-          <w:sz w:val="28"/>
-        </w:rPr>
-      </w:pPr>
-    </w:p>
-    <w:p/>
     <w:sectPr>
       <w:pgSz w:w="11906" w:h="16838"/>
       <w:pgMar w:top="1440" w:right="1440" w:bottom="1440" w:left="1440" w:header="708" w:footer="708" w:gutter="0"/>

</xml_diff>